<commit_message>
update query more clean
</commit_message>
<xml_diff>
--- a/Tut.docx
+++ b/Tut.docx
@@ -404,7 +404,29 @@
           <w:szCs w:val="23"/>
           <w:lang w:val="vi-VN"/>
         </w:rPr>
-        <w:t xml:space="preserve"> ( đặt mật khẩu là sa )</w:t>
+        <w:t xml:space="preserve"> </w:t>
+      </w:r>
+      <w:proofErr w:type="gramStart"/>
+      <w:r>
+        <w:rPr>
+          <w:rFonts w:ascii="Open Sans" w:eastAsia="Times New Roman" w:hAnsi="Open Sans" w:cs="Times New Roman"/>
+          <w:color w:val="FF0000"/>
+          <w:sz w:val="23"/>
+          <w:szCs w:val="23"/>
+          <w:lang w:val="vi-VN"/>
+        </w:rPr>
+        <w:t>( đặt</w:t>
+      </w:r>
+      <w:proofErr w:type="gramEnd"/>
+      <w:r>
+        <w:rPr>
+          <w:rFonts w:ascii="Open Sans" w:eastAsia="Times New Roman" w:hAnsi="Open Sans" w:cs="Times New Roman"/>
+          <w:color w:val="FF0000"/>
+          <w:sz w:val="23"/>
+          <w:szCs w:val="23"/>
+          <w:lang w:val="vi-VN"/>
+        </w:rPr>
+        <w:t xml:space="preserve"> mật khẩu là sa )</w:t>
       </w:r>
     </w:p>
     <w:p>
@@ -722,6 +744,8 @@
           <w:lang w:val="vi-VN"/>
         </w:rPr>
       </w:pPr>
+      <w:bookmarkStart w:id="0" w:name="_Hlk22197994"/>
+      <w:bookmarkStart w:id="1" w:name="_GoBack"/>
       <w:r>
         <w:rPr>
           <w:rFonts w:ascii="Consolas" w:hAnsi="Consolas"/>
@@ -1001,6 +1025,8 @@
         <w:t>Xóa lời mời kết bạn: &lt;DELETE&gt;&lt;user_name friend_name&gt;</w:t>
       </w:r>
     </w:p>
+    <w:bookmarkEnd w:id="0"/>
+    <w:bookmarkEnd w:id="1"/>
     <w:p>
       <w:pPr>
         <w:rPr>
@@ -1059,20 +1085,7 @@
           <w:lang w:val="vi-VN"/>
         </w:rPr>
         <w:tab/>
-      </w:r>
-      <w:r>
-        <w:rPr>
-          <w:rFonts w:ascii="Consolas" w:hAnsi="Consolas"/>
-          <w:lang w:val="vi-VN"/>
-        </w:rPr>
-        <w:t>Register/ Login</w:t>
-      </w:r>
-      <w:r>
-        <w:rPr>
-          <w:rFonts w:ascii="Consolas" w:hAnsi="Consolas"/>
-          <w:lang w:val="vi-VN"/>
-        </w:rPr>
-        <w:t xml:space="preserve"> thất bại: &lt;FAIL&gt;&lt;&gt;</w:t>
+        <w:t>Register/ Login thất bại: &lt;FAIL&gt;&lt;&gt;</w:t>
       </w:r>
     </w:p>
     <w:p>
@@ -1146,8 +1159,12 @@
         </w:rPr>
         <w:t>....</w:t>
       </w:r>
-      <w:bookmarkStart w:id="0" w:name="_GoBack"/>
-      <w:bookmarkEnd w:id="0"/>
+      <w:r>
+        <w:rPr>
+          <w:lang w:val="vi-VN"/>
+        </w:rPr>
+        <w:tab/>
+      </w:r>
     </w:p>
     <w:sectPr>
       <w:pgSz w:w="12240" w:h="15840"/>
@@ -1743,6 +1760,7 @@
     <w:lsdException w:name="HTML Sample" w:semiHidden="1" w:unhideWhenUsed="1"/>
     <w:lsdException w:name="HTML Typewriter" w:semiHidden="1" w:unhideWhenUsed="1"/>
     <w:lsdException w:name="HTML Variable" w:semiHidden="1" w:unhideWhenUsed="1"/>
+    <w:lsdException w:name="Normal Table" w:semiHidden="1" w:unhideWhenUsed="1"/>
     <w:lsdException w:name="annotation subject" w:semiHidden="1" w:unhideWhenUsed="1"/>
     <w:lsdException w:name="No List" w:semiHidden="1" w:unhideWhenUsed="1"/>
     <w:lsdException w:name="Outline List 1" w:semiHidden="1" w:unhideWhenUsed="1"/>
@@ -1788,9 +1806,11 @@
     <w:lsdException w:name="Table Subtle 1" w:semiHidden="1" w:unhideWhenUsed="1"/>
     <w:lsdException w:name="Table Subtle 2" w:semiHidden="1" w:unhideWhenUsed="1"/>
     <w:lsdException w:name="Table Web 1" w:semiHidden="1" w:unhideWhenUsed="1"/>
+    <w:lsdException w:name="Table Web 2" w:semiHidden="1" w:unhideWhenUsed="1"/>
     <w:lsdException w:name="Table Web 3" w:semiHidden="1" w:unhideWhenUsed="1"/>
     <w:lsdException w:name="Balloon Text" w:semiHidden="1" w:unhideWhenUsed="1"/>
     <w:lsdException w:name="Table Grid" w:uiPriority="39"/>
+    <w:lsdException w:name="Table Theme" w:semiHidden="1" w:unhideWhenUsed="1"/>
     <w:lsdException w:name="Placeholder Text" w:semiHidden="1"/>
     <w:lsdException w:name="No Spacing" w:uiPriority="1" w:qFormat="1"/>
     <w:lsdException w:name="Light Shading" w:uiPriority="60"/>

</xml_diff>